<commit_message>
We're done... for now.
</commit_message>
<xml_diff>
--- a/docs/Assignment 6 Report.docx
+++ b/docs/Assignment 6 Report.docx
@@ -1631,33 +1631,27 @@
         <w:t>1</w:t>
       </w:r>
       <w:r>
-        <w:fldChar w:fldCharType="end"/>
-      </w:r>
-      <w:r>
-        <w:t xml:space="preserve">: </w:t>
-      </w:r>
-      <w:proofErr w:type="spellStart"/>
-      <w:r>
-        <w:t>Testbed</w:t>
-      </w:r>
-      <w:proofErr w:type="spellEnd"/>
-      <w:r>
-        <w:t xml:space="preserve"> application</w:t>
-      </w:r>
-      <w:r>
-        <w:t xml:space="preserve"> interface</w:t>
-      </w:r>
-      <w:r>
         <w:rPr>
           <w:noProof/>
         </w:rPr>
-        <w:t>. (1) Playback controls – Play/Pause, Play Sequence, Stop, Step to Previous/Next Frame, Timeline, Frame Rate. (2) Editing controls – Select/Deselect Animation Segment, Create New Animation From Selection. (3) Project View, showing all currently loaded skeletons and motions. (4) Animation Sequence – motions can be queued here by dragging and dropping them from Project View. (5) Motion Visualization – for specifying which joints should have markers and traces on them.</w:t>
+        <w:fldChar w:fldCharType="end"/>
+      </w:r>
+      <w:r>
+        <w:t xml:space="preserve">: </w:t>
+      </w:r>
+      <w:proofErr w:type="spellStart"/>
+      <w:r>
+        <w:t>Testbed</w:t>
+      </w:r>
+      <w:proofErr w:type="spellEnd"/>
+      <w:r>
+        <w:t xml:space="preserve"> application interface</w:t>
       </w:r>
       <w:r>
         <w:rPr>
           <w:noProof/>
         </w:rPr>
-        <w:t xml:space="preserve"> Hotkeys: F9 – toggle root IK, F10 – toggle posture IK, F11 – toggle limb IK, F12 – toggle constraint prediction.</w:t>
+        <w:t>. (1) Playback controls – Play/Pause, Play Sequence, Stop, Step to Previous/Next Frame, Timeline, Frame Rate. (2) Editing controls – Select/Deselect Animation Segment, Create New Animation From Selection. (3) Project View, showing all currently loaded skeletons and motions. (4) Animation Sequence – motions can be queued here by dragging and dropping them from Project View. (5) Motion Visualization – for specifying which joints should have markers and traces on them. Hotkeys: F9 – toggle root IK, F10 – toggle posture IK, F11 – toggle limb IK, F12 – toggle constraint prediction.</w:t>
       </w:r>
     </w:p>
     <w:p>
@@ -1795,7 +1789,12 @@
         <w:t xml:space="preserve">Our constraint inference is based on the importance analysis method from the Computer Puppetry paper. In a preprocessing step, we </w:t>
       </w:r>
       <w:r>
-        <w:t xml:space="preserve">manually </w:t>
+        <w:t>manuall</w:t>
+      </w:r>
+      <w:bookmarkStart w:id="0" w:name="_GoBack"/>
+      <w:bookmarkEnd w:id="0"/>
+      <w:r>
+        <w:t xml:space="preserve">y </w:t>
       </w:r>
       <w:r>
         <w:t>annotate the environment with positions of "objects" that the character interacts with</w:t>
@@ -1846,12 +1845,7 @@
         <w:t>,</w:t>
       </w:r>
       <w:r>
-        <w:t xml:space="preserve"> full-body IK solver that solves for the</w:t>
-      </w:r>
-      <w:bookmarkStart w:id="0" w:name="_GoBack"/>
-      <w:bookmarkEnd w:id="0"/>
-      <w:r>
-        <w:t xml:space="preserve"> </w:t>
+        <w:t xml:space="preserve"> full-body IK solver that solves for the </w:t>
       </w:r>
       <w:r>
         <w:t>final pose in three steps:</w:t>
@@ -1957,7 +1951,76 @@
     </w:p>
     <w:p>
       <w:r>
-        <w:t>Most of the system features work as advertised, but there are some outstanding issues. Posture IK solver is currently an early prototype – unlike the one in Computer Puppetry paper, ours employs gradient descent, and converges more slowly. This is exacerbated by the fact that we numerically estimate gradient values, requiring us to take small steps to ensure convergence. As a result, the solver is</w:t>
+        <w:t xml:space="preserve">Most of the system features work as advertised, but there are some outstanding issues. </w:t>
+      </w:r>
+      <w:r>
+        <w:t>The posture</w:t>
+      </w:r>
+      <w:r>
+        <w:t xml:space="preserve"> solver </w:t>
+      </w:r>
+      <w:r>
+        <w:t xml:space="preserve">in the Computer Puppetry paper is </w:t>
+      </w:r>
+      <w:r>
+        <w:t>rather</w:t>
+      </w:r>
+      <w:r>
+        <w:t xml:space="preserve"> </w:t>
+      </w:r>
+      <w:r>
+        <w:t>vaguely described</w:t>
+      </w:r>
+      <w:r>
+        <w:t xml:space="preserve">, </w:t>
+      </w:r>
+      <w:r>
+        <w:t>so</w:t>
+      </w:r>
+      <w:r>
+        <w:t xml:space="preserve"> we implemented </w:t>
+      </w:r>
+      <w:r>
+        <w:t>a</w:t>
+      </w:r>
+      <w:r>
+        <w:t xml:space="preserve"> customized version </w:t>
+      </w:r>
+      <w:r>
+        <w:t xml:space="preserve">using a simpler </w:t>
+      </w:r>
+      <w:r>
+        <w:t>first</w:t>
+      </w:r>
+      <w:r>
+        <w:t>-</w:t>
+      </w:r>
+      <w:r>
+        <w:t>order contin</w:t>
+      </w:r>
+      <w:r>
+        <w:t>uous</w:t>
+      </w:r>
+      <w:r>
+        <w:t xml:space="preserve"> </w:t>
+      </w:r>
+      <w:r>
+        <w:t>energy function</w:t>
+      </w:r>
+      <w:r>
+        <w:t>,</w:t>
+      </w:r>
+      <w:r>
+        <w:t xml:space="preserve"> and </w:t>
+      </w:r>
+      <w:r>
+        <w:t>employing</w:t>
+      </w:r>
+      <w:r>
+        <w:t xml:space="preserve"> gradient descent for optimization. </w:t>
+      </w:r>
+      <w:r>
+        <w:t>This is exacerbated by the fact that we numerically estimate gradient values, requiring us to take small steps to ensure convergence. As a result, the solver is</w:t>
       </w:r>
       <w:r>
         <w:t xml:space="preserve"> currently</w:t>
@@ -1974,16 +2037,17 @@
       <w:r>
         <w:t xml:space="preserve"> issues with motion smoothness – though our current formulation attempts to enforce smoothness implicitly (by using continuous goal </w:t>
       </w:r>
-      <w:proofErr w:type="gramStart"/>
-      <w:r>
-        <w:t>weights,</w:t>
-      </w:r>
-      <w:proofErr w:type="gramEnd"/>
+      <w:r>
+        <w:t>weights</w:t>
+      </w:r>
       <w:r>
         <w:t xml:space="preserve"> and by minimizing difference from original motion), discontin</w:t>
       </w:r>
       <w:r>
         <w:t>uities still occasionally occur.</w:t>
+      </w:r>
+      <w:r>
+        <w:t xml:space="preserve"> Finally, posture modification yielded under the current formulation is usually very subtle, necessitating greater changes in the limb solve phase, which may be an issue if the animator wants to preserve the original limb poses more.</w:t>
       </w:r>
     </w:p>
     <w:p>

</xml_diff>